<commit_message>
Final meeting notes for May 9th status call
</commit_message>
<xml_diff>
--- a/project_management/internal_meetings/2013/20130409_meeting_minutes.docx
+++ b/project_management/internal_meetings/2013/20130409_meeting_minutes.docx
@@ -607,6 +607,12 @@
                 <w:lang w:eastAsia="ja-JP"/>
               </w:rPr>
             </w:pPr>
+            <w:r>
+              <w:rPr>
+                <w:lang w:eastAsia="ja-JP"/>
+              </w:rPr>
+              <w:t>X</w:t>
+            </w:r>
           </w:p>
         </w:tc>
       </w:tr>
@@ -666,14 +672,12 @@
                 <w:lang w:eastAsia="ja-JP"/>
               </w:rPr>
             </w:pPr>
-            <w:proofErr w:type="spellStart"/>
             <w:r>
               <w:rPr>
                 <w:lang w:eastAsia="ja-JP"/>
               </w:rPr>
               <w:t>Terpsys</w:t>
             </w:r>
-            <w:proofErr w:type="spellEnd"/>
           </w:p>
         </w:tc>
         <w:tc>
@@ -693,6 +697,12 @@
                 <w:lang w:eastAsia="ja-JP"/>
               </w:rPr>
             </w:pPr>
+            <w:r>
+              <w:rPr>
+                <w:lang w:eastAsia="ja-JP"/>
+              </w:rPr>
+              <w:t>X</w:t>
+            </w:r>
           </w:p>
         </w:tc>
       </w:tr>
@@ -713,13 +723,8 @@
                 <w:lang w:eastAsia="ja-JP"/>
               </w:rPr>
             </w:pPr>
-            <w:proofErr w:type="spellStart"/>
             <w:r>
-              <w:t>Cuong</w:t>
-            </w:r>
-            <w:proofErr w:type="spellEnd"/>
-            <w:r>
-              <w:t xml:space="preserve"> Nguyen</w:t>
+              <w:t>Cuong Nguyen</w:t>
             </w:r>
           </w:p>
         </w:tc>
@@ -757,14 +762,12 @@
                 <w:lang w:eastAsia="ja-JP"/>
               </w:rPr>
             </w:pPr>
-            <w:proofErr w:type="spellStart"/>
             <w:r>
               <w:rPr>
                 <w:lang w:eastAsia="ja-JP"/>
               </w:rPr>
               <w:t>Terpsys</w:t>
             </w:r>
-            <w:proofErr w:type="spellEnd"/>
           </w:p>
         </w:tc>
         <w:tc>
@@ -784,6 +787,12 @@
                 <w:lang w:eastAsia="ja-JP"/>
               </w:rPr>
             </w:pPr>
+            <w:r>
+              <w:rPr>
+                <w:lang w:eastAsia="ja-JP"/>
+              </w:rPr>
+              <w:t>X</w:t>
+            </w:r>
           </w:p>
         </w:tc>
       </w:tr>
@@ -838,7 +847,6 @@
                 <w:lang w:eastAsia="ja-JP"/>
               </w:rPr>
             </w:pPr>
-            <w:proofErr w:type="spellStart"/>
             <w:r>
               <w:rPr>
                 <w:lang w:eastAsia="ja-JP"/>
@@ -853,7 +861,6 @@
               </w:rPr>
               <w:t>ys</w:t>
             </w:r>
-            <w:proofErr w:type="spellEnd"/>
           </w:p>
         </w:tc>
         <w:tc>
@@ -977,19 +984,9 @@
                 <w:lang w:eastAsia="ja-JP"/>
               </w:rPr>
             </w:pPr>
-            <w:proofErr w:type="spellStart"/>
             <w:r>
-              <w:t>Ishwar</w:t>
+              <w:t>Ishwar Chandramouliswaran</w:t>
             </w:r>
-            <w:proofErr w:type="spellEnd"/>
-            <w:r>
-              <w:t xml:space="preserve"> </w:t>
-            </w:r>
-            <w:proofErr w:type="spellStart"/>
-            <w:r>
-              <w:t>Chandramouliswaran</w:t>
-            </w:r>
-            <w:proofErr w:type="spellEnd"/>
           </w:p>
         </w:tc>
         <w:tc>
@@ -1072,13 +1069,8 @@
               </w:rPr>
             </w:pPr>
             <w:r>
-              <w:t xml:space="preserve">Jacob </w:t>
+              <w:t>Jacob Mensah</w:t>
             </w:r>
-            <w:proofErr w:type="spellStart"/>
-            <w:r>
-              <w:t>Mensah</w:t>
-            </w:r>
-            <w:proofErr w:type="spellEnd"/>
           </w:p>
         </w:tc>
         <w:tc>
@@ -1115,14 +1107,12 @@
                 <w:lang w:eastAsia="ja-JP"/>
               </w:rPr>
             </w:pPr>
-            <w:proofErr w:type="spellStart"/>
             <w:r>
               <w:rPr>
                 <w:lang w:eastAsia="ja-JP"/>
               </w:rPr>
               <w:t>Terpsys</w:t>
             </w:r>
-            <w:proofErr w:type="spellEnd"/>
           </w:p>
         </w:tc>
         <w:tc>
@@ -1226,6 +1216,12 @@
                 <w:lang w:eastAsia="ja-JP"/>
               </w:rPr>
             </w:pPr>
+            <w:r>
+              <w:rPr>
+                <w:lang w:eastAsia="ja-JP"/>
+              </w:rPr>
+              <w:t>X</w:t>
+            </w:r>
           </w:p>
         </w:tc>
       </w:tr>
@@ -1310,6 +1306,12 @@
                 <w:lang w:eastAsia="ja-JP"/>
               </w:rPr>
             </w:pPr>
+            <w:r>
+              <w:rPr>
+                <w:lang w:eastAsia="ja-JP"/>
+              </w:rPr>
+              <w:t>X</w:t>
+            </w:r>
           </w:p>
         </w:tc>
       </w:tr>
@@ -1330,19 +1332,9 @@
                 <w:lang w:eastAsia="ja-JP"/>
               </w:rPr>
             </w:pPr>
-            <w:proofErr w:type="spellStart"/>
             <w:r>
-              <w:t>Juli</w:t>
+              <w:t>Juli Klemm</w:t>
             </w:r>
-            <w:proofErr w:type="spellEnd"/>
-            <w:r>
-              <w:t xml:space="preserve"> </w:t>
-            </w:r>
-            <w:proofErr w:type="spellStart"/>
-            <w:r>
-              <w:t>Klemm</w:t>
-            </w:r>
-            <w:proofErr w:type="spellEnd"/>
           </w:p>
         </w:tc>
         <w:tc>
@@ -1404,6 +1396,12 @@
                 <w:lang w:eastAsia="ja-JP"/>
               </w:rPr>
             </w:pPr>
+            <w:r>
+              <w:rPr>
+                <w:lang w:eastAsia="ja-JP"/>
+              </w:rPr>
+              <w:t>X</w:t>
+            </w:r>
           </w:p>
         </w:tc>
       </w:tr>
@@ -1425,13 +1423,8 @@
               </w:rPr>
             </w:pPr>
             <w:r>
-              <w:t xml:space="preserve">Larry </w:t>
+              <w:t>Larry Brem</w:t>
             </w:r>
-            <w:proofErr w:type="spellStart"/>
-            <w:r>
-              <w:t>Brem</w:t>
-            </w:r>
-            <w:proofErr w:type="spellEnd"/>
           </w:p>
         </w:tc>
         <w:tc>
@@ -1514,13 +1507,8 @@
               </w:rPr>
             </w:pPr>
             <w:r>
-              <w:t xml:space="preserve">Marina </w:t>
+              <w:t>Marina Omelchenko</w:t>
             </w:r>
-            <w:proofErr w:type="spellStart"/>
-            <w:r>
-              <w:t>Omelchenko</w:t>
-            </w:r>
-            <w:proofErr w:type="spellEnd"/>
           </w:p>
         </w:tc>
         <w:tc>
@@ -1582,6 +1570,12 @@
                 <w:lang w:eastAsia="ja-JP"/>
               </w:rPr>
             </w:pPr>
+            <w:r>
+              <w:rPr>
+                <w:lang w:eastAsia="ja-JP"/>
+              </w:rPr>
+              <w:t>X</w:t>
+            </w:r>
           </w:p>
         </w:tc>
       </w:tr>
@@ -1602,19 +1596,9 @@
                 <w:lang w:eastAsia="ja-JP"/>
               </w:rPr>
             </w:pPr>
-            <w:proofErr w:type="spellStart"/>
             <w:r>
-              <w:t>Mervi</w:t>
+              <w:t>Mervi Heiskanen</w:t>
             </w:r>
-            <w:proofErr w:type="spellEnd"/>
-            <w:r>
-              <w:t xml:space="preserve"> </w:t>
-            </w:r>
-            <w:proofErr w:type="spellStart"/>
-            <w:r>
-              <w:t>Heiskanen</w:t>
-            </w:r>
-            <w:proofErr w:type="spellEnd"/>
           </w:p>
         </w:tc>
         <w:tc>
@@ -1755,6 +1739,12 @@
                 <w:lang w:eastAsia="ja-JP"/>
               </w:rPr>
             </w:pPr>
+            <w:r>
+              <w:rPr>
+                <w:lang w:eastAsia="ja-JP"/>
+              </w:rPr>
+              <w:t>X</w:t>
+            </w:r>
           </w:p>
         </w:tc>
       </w:tr>
@@ -1775,19 +1765,9 @@
                 <w:lang w:eastAsia="ja-JP"/>
               </w:rPr>
             </w:pPr>
-            <w:proofErr w:type="spellStart"/>
             <w:r>
-              <w:t>Rashmi</w:t>
+              <w:t>Rashmi Srinivasa</w:t>
             </w:r>
-            <w:proofErr w:type="spellEnd"/>
-            <w:r>
-              <w:t xml:space="preserve"> </w:t>
-            </w:r>
-            <w:proofErr w:type="spellStart"/>
-            <w:r>
-              <w:t>Srinivasa</w:t>
-            </w:r>
-            <w:proofErr w:type="spellEnd"/>
           </w:p>
         </w:tc>
         <w:tc>
@@ -1849,6 +1829,12 @@
                 <w:lang w:eastAsia="ja-JP"/>
               </w:rPr>
             </w:pPr>
+            <w:r>
+              <w:rPr>
+                <w:lang w:eastAsia="ja-JP"/>
+              </w:rPr>
+              <w:t>X</w:t>
+            </w:r>
           </w:p>
         </w:tc>
       </w:tr>
@@ -1903,14 +1889,12 @@
                 <w:lang w:eastAsia="ja-JP"/>
               </w:rPr>
             </w:pPr>
-            <w:proofErr w:type="spellStart"/>
             <w:r>
               <w:rPr>
                 <w:lang w:eastAsia="ja-JP"/>
               </w:rPr>
               <w:t>TerpSys</w:t>
             </w:r>
-            <w:proofErr w:type="spellEnd"/>
           </w:p>
         </w:tc>
         <w:tc>
@@ -1930,6 +1914,12 @@
                 <w:lang w:eastAsia="ja-JP"/>
               </w:rPr>
             </w:pPr>
+            <w:r>
+              <w:rPr>
+                <w:lang w:eastAsia="ja-JP"/>
+              </w:rPr>
+              <w:t>X</w:t>
+            </w:r>
           </w:p>
         </w:tc>
       </w:tr>
@@ -2014,6 +2004,12 @@
                 <w:lang w:eastAsia="ja-JP"/>
               </w:rPr>
             </w:pPr>
+            <w:r>
+              <w:rPr>
+                <w:lang w:eastAsia="ja-JP"/>
+              </w:rPr>
+              <w:t>X</w:t>
+            </w:r>
           </w:p>
         </w:tc>
       </w:tr>
@@ -2029,19 +2025,9 @@
             </w:tcBorders>
           </w:tcPr>
           <w:p>
-            <w:proofErr w:type="spellStart"/>
             <w:r>
-              <w:t>Sudha</w:t>
+              <w:t>Sudha Chudamani</w:t>
             </w:r>
-            <w:proofErr w:type="spellEnd"/>
-            <w:r>
-              <w:t xml:space="preserve"> </w:t>
-            </w:r>
-            <w:proofErr w:type="spellStart"/>
-            <w:r>
-              <w:t>Chudamani</w:t>
-            </w:r>
-            <w:proofErr w:type="spellEnd"/>
           </w:p>
         </w:tc>
         <w:tc>
@@ -2123,13 +2109,8 @@
                 <w:lang w:eastAsia="ja-JP"/>
               </w:rPr>
             </w:pPr>
-            <w:proofErr w:type="spellStart"/>
             <w:r>
-              <w:t>Ulli</w:t>
-            </w:r>
-            <w:proofErr w:type="spellEnd"/>
-            <w:r>
-              <w:t xml:space="preserve"> Wagner</w:t>
+              <w:t>Ulli Wagner</w:t>
             </w:r>
           </w:p>
         </w:tc>
@@ -2192,6 +2173,12 @@
                 <w:lang w:eastAsia="ja-JP"/>
               </w:rPr>
             </w:pPr>
+            <w:r>
+              <w:rPr>
+                <w:lang w:eastAsia="ja-JP"/>
+              </w:rPr>
+              <w:t>X</w:t>
+            </w:r>
           </w:p>
         </w:tc>
       </w:tr>
@@ -2212,19 +2199,9 @@
                 <w:lang w:eastAsia="ja-JP"/>
               </w:rPr>
             </w:pPr>
-            <w:proofErr w:type="spellStart"/>
             <w:r>
-              <w:t>Xiaopeng</w:t>
+              <w:t>Xiaopeng Bian</w:t>
             </w:r>
-            <w:proofErr w:type="spellEnd"/>
-            <w:r>
-              <w:t xml:space="preserve"> </w:t>
-            </w:r>
-            <w:proofErr w:type="spellStart"/>
-            <w:r>
-              <w:t>Bian</w:t>
-            </w:r>
-            <w:proofErr w:type="spellEnd"/>
           </w:p>
         </w:tc>
         <w:tc>
@@ -2306,19 +2283,9 @@
                 <w:lang w:eastAsia="ja-JP"/>
               </w:rPr>
             </w:pPr>
-            <w:proofErr w:type="spellStart"/>
             <w:r>
-              <w:t>Yeon</w:t>
+              <w:t>Yeon Choi</w:t>
             </w:r>
-            <w:proofErr w:type="spellEnd"/>
-            <w:r>
-              <w:t xml:space="preserve"> </w:t>
-            </w:r>
-            <w:proofErr w:type="spellStart"/>
-            <w:r>
-              <w:t>Choi</w:t>
-            </w:r>
-            <w:proofErr w:type="spellEnd"/>
           </w:p>
         </w:tc>
         <w:tc>
@@ -2355,14 +2322,12 @@
                 <w:lang w:eastAsia="ja-JP"/>
               </w:rPr>
             </w:pPr>
-            <w:proofErr w:type="spellStart"/>
             <w:r>
               <w:rPr>
                 <w:lang w:eastAsia="ja-JP"/>
               </w:rPr>
               <w:t>TerpSys</w:t>
             </w:r>
-            <w:proofErr w:type="spellEnd"/>
           </w:p>
         </w:tc>
         <w:tc>
@@ -2522,13 +2487,8 @@
     </w:p>
     <w:p>
       <w:r>
-        <w:t xml:space="preserve">Meeting Password: </w:t>
-      </w:r>
-      <w:proofErr w:type="spellStart"/>
-      <w:r>
-        <w:t>caA_caI</w:t>
-      </w:r>
-      <w:proofErr w:type="spellEnd"/>
+        <w:t>Meeting Password: caA_caI</w:t>
+      </w:r>
     </w:p>
     <w:p>
       <w:pPr>
@@ -2663,35 +2623,7 @@
         <w:rPr>
           <w:rFonts w:ascii="Arial" w:hAnsi="Arial" w:cs="Arial"/>
         </w:rPr>
-        <w:t xml:space="preserve"> from </w:t>
-      </w:r>
-      <w:proofErr w:type="spellStart"/>
-      <w:r>
-        <w:rPr>
-          <w:rFonts w:ascii="Arial" w:hAnsi="Arial" w:cs="Arial"/>
-        </w:rPr>
-        <w:t>Rashmi</w:t>
-      </w:r>
-      <w:proofErr w:type="spellEnd"/>
-      <w:r>
-        <w:rPr>
-          <w:rFonts w:ascii="Arial" w:hAnsi="Arial" w:cs="Arial"/>
-        </w:rPr>
-        <w:t xml:space="preserve"> to Mike Hunter (PM) and Eric </w:t>
-      </w:r>
-      <w:proofErr w:type="spellStart"/>
-      <w:r>
-        <w:rPr>
-          <w:rFonts w:ascii="Arial" w:hAnsi="Arial" w:cs="Arial"/>
-        </w:rPr>
-        <w:t>Tavela</w:t>
-      </w:r>
-      <w:proofErr w:type="spellEnd"/>
-      <w:r>
-        <w:rPr>
-          <w:rFonts w:ascii="Arial" w:hAnsi="Arial" w:cs="Arial"/>
-        </w:rPr>
-        <w:t xml:space="preserve"> (senior modeling consultant) </w:t>
+        <w:t xml:space="preserve"> from Rashmi to Mike Hunter (PM) and Eric Tavela (senior modeling consultant) </w:t>
       </w:r>
       <w:r>
         <w:rPr>
@@ -2745,16 +2677,8 @@
         <w:rPr>
           <w:rFonts w:ascii="Arial" w:hAnsi="Arial" w:cs="Arial"/>
         </w:rPr>
-        <w:t xml:space="preserve"> to use </w:t>
-      </w:r>
-      <w:proofErr w:type="spellStart"/>
-      <w:r>
-        <w:rPr>
-          <w:rFonts w:ascii="Arial" w:hAnsi="Arial" w:cs="Arial"/>
-        </w:rPr>
-        <w:t>git</w:t>
-      </w:r>
-      <w:proofErr w:type="spellEnd"/>
+        <w:t xml:space="preserve"> to use git</w:t>
+      </w:r>
       <w:r>
         <w:rPr>
           <w:rFonts w:ascii="Arial" w:hAnsi="Arial" w:cs="Arial"/>
@@ -2773,16 +2697,12 @@
           <w:rFonts w:ascii="Arial" w:hAnsi="Arial" w:cs="Arial"/>
         </w:rPr>
       </w:pPr>
-      <w:proofErr w:type="spellStart"/>
-      <w:proofErr w:type="gramStart"/>
       <w:r>
         <w:rPr>
           <w:rFonts w:ascii="Arial" w:hAnsi="Arial" w:cs="Arial"/>
         </w:rPr>
         <w:t>caArray</w:t>
       </w:r>
-      <w:proofErr w:type="spellEnd"/>
-      <w:proofErr w:type="gramEnd"/>
       <w:r>
         <w:rPr>
           <w:rFonts w:ascii="Arial" w:hAnsi="Arial" w:cs="Arial"/>
@@ -2813,16 +2733,12 @@
           <w:rFonts w:ascii="Arial" w:hAnsi="Arial" w:cs="Arial"/>
         </w:rPr>
       </w:pPr>
-      <w:proofErr w:type="spellStart"/>
-      <w:proofErr w:type="gramStart"/>
       <w:r>
         <w:rPr>
           <w:rFonts w:ascii="Arial" w:hAnsi="Arial" w:cs="Arial"/>
         </w:rPr>
         <w:t>caIntegrator</w:t>
       </w:r>
-      <w:proofErr w:type="spellEnd"/>
-      <w:proofErr w:type="gramEnd"/>
       <w:r>
         <w:rPr>
           <w:rFonts w:ascii="Arial" w:hAnsi="Arial" w:cs="Arial"/>
@@ -2890,16 +2806,12 @@
           <w:rFonts w:ascii="Arial" w:hAnsi="Arial" w:cs="Arial"/>
         </w:rPr>
       </w:pPr>
-      <w:proofErr w:type="spellStart"/>
-      <w:proofErr w:type="gramStart"/>
       <w:r>
         <w:rPr>
           <w:rFonts w:ascii="Arial" w:hAnsi="Arial" w:cs="Arial"/>
         </w:rPr>
         <w:t>caArray</w:t>
       </w:r>
-      <w:proofErr w:type="spellEnd"/>
-      <w:proofErr w:type="gramEnd"/>
       <w:r>
         <w:rPr>
           <w:rFonts w:ascii="Arial" w:hAnsi="Arial" w:cs="Arial"/>
@@ -2910,21 +2822,7 @@
         <w:rPr>
           <w:rFonts w:ascii="Arial" w:hAnsi="Arial" w:cs="Arial"/>
         </w:rPr>
-        <w:t xml:space="preserve">Performance slows while the imported </w:t>
-      </w:r>
-      <w:proofErr w:type="spellStart"/>
-      <w:r>
-        <w:rPr>
-          <w:rFonts w:ascii="Arial" w:hAnsi="Arial" w:cs="Arial"/>
-        </w:rPr>
-        <w:t>fileset</w:t>
-      </w:r>
-      <w:proofErr w:type="spellEnd"/>
-      <w:r>
-        <w:rPr>
-          <w:rFonts w:ascii="Arial" w:hAnsi="Arial" w:cs="Arial"/>
-        </w:rPr>
-        <w:t xml:space="preserve"> is being split into individual jobs by file</w:t>
+        <w:t>Performance slows while the imported fileset is being split into individual jobs by file</w:t>
       </w:r>
       <w:r>
         <w:rPr>
@@ -2950,21 +2848,11 @@
           <w:rFonts w:ascii="Arial" w:hAnsi="Arial" w:cs="Arial"/>
         </w:rPr>
       </w:pPr>
-      <w:proofErr w:type="spellStart"/>
-      <w:proofErr w:type="gramStart"/>
-      <w:r>
-        <w:rPr>
-          <w:rFonts w:ascii="Arial" w:hAnsi="Arial" w:cs="Arial"/>
-        </w:rPr>
-        <w:t>caIntegrator</w:t>
-      </w:r>
-      <w:proofErr w:type="spellEnd"/>
-      <w:proofErr w:type="gramEnd"/>
-      <w:r>
-        <w:rPr>
-          <w:rFonts w:ascii="Arial" w:hAnsi="Arial" w:cs="Arial"/>
-        </w:rPr>
-        <w:t>:</w:t>
+      <w:r>
+        <w:rPr>
+          <w:rFonts w:ascii="Arial" w:hAnsi="Arial" w:cs="Arial"/>
+        </w:rPr>
+        <w:t>caIntegrator:</w:t>
       </w:r>
     </w:p>
     <w:p>
@@ -2982,62 +2870,7 @@
         <w:rPr>
           <w:rFonts w:ascii="Arial" w:hAnsi="Arial" w:cs="Arial"/>
         </w:rPr>
-        <w:t>V</w:t>
-      </w:r>
-      <w:r>
-        <w:rPr>
-          <w:rFonts w:ascii="Arial" w:hAnsi="Arial" w:cs="Arial"/>
-        </w:rPr>
-        <w:t>erify</w:t>
-      </w:r>
-      <w:r>
-        <w:rPr>
-          <w:rFonts w:ascii="Arial" w:hAnsi="Arial" w:cs="Arial"/>
-        </w:rPr>
-        <w:t>ing</w:t>
-      </w:r>
-      <w:r>
-        <w:rPr>
-          <w:rFonts w:ascii="Arial" w:hAnsi="Arial" w:cs="Arial"/>
-        </w:rPr>
-        <w:t xml:space="preserve"> </w:t>
-      </w:r>
-      <w:r>
-        <w:rPr>
-          <w:rFonts w:ascii="Arial" w:hAnsi="Arial" w:cs="Arial"/>
-        </w:rPr>
-        <w:t>100%</w:t>
-      </w:r>
-      <w:r>
-        <w:rPr>
-          <w:rFonts w:ascii="Arial" w:hAnsi="Arial" w:cs="Arial"/>
-        </w:rPr>
-        <w:t xml:space="preserve"> </w:t>
-      </w:r>
-      <w:r>
-        <w:rPr>
-          <w:rFonts w:ascii="Arial" w:hAnsi="Arial" w:cs="Arial"/>
-        </w:rPr>
-        <w:t xml:space="preserve">Section 508 compliance </w:t>
-      </w:r>
-      <w:r>
-        <w:rPr>
-          <w:rFonts w:ascii="Arial" w:hAnsi="Arial" w:cs="Arial"/>
-        </w:rPr>
-        <w:t>on Dev tier</w:t>
-      </w:r>
-      <w:r>
-        <w:rPr>
-          <w:rFonts w:ascii="Arial" w:hAnsi="Arial" w:cs="Arial"/>
-        </w:rPr>
-        <w:t xml:space="preserve"> will wrap up </w:t>
-      </w:r>
-      <w:proofErr w:type="spellStart"/>
-      <w:r>
-        <w:rPr>
-          <w:rFonts w:ascii="Arial" w:hAnsi="Arial" w:cs="Arial"/>
-        </w:rPr>
-        <w:t>today.</w:t>
+        <w:t xml:space="preserve">Completed the caBio changes – pathway search modifications – could do another demo next week when Mervi is present.  Ready to move to the next stage.  </w:t>
       </w:r>
     </w:p>
     <w:p>
@@ -3055,20 +2888,79 @@
         <w:rPr>
           <w:rFonts w:ascii="Arial" w:hAnsi="Arial" w:cs="Arial"/>
         </w:rPr>
+        <w:t>V</w:t>
+      </w:r>
+      <w:r>
+        <w:rPr>
+          <w:rFonts w:ascii="Arial" w:hAnsi="Arial" w:cs="Arial"/>
+        </w:rPr>
+        <w:t>erify</w:t>
+      </w:r>
+      <w:r>
+        <w:rPr>
+          <w:rFonts w:ascii="Arial" w:hAnsi="Arial" w:cs="Arial"/>
+        </w:rPr>
+        <w:t>ing</w:t>
+      </w:r>
+      <w:r>
+        <w:rPr>
+          <w:rFonts w:ascii="Arial" w:hAnsi="Arial" w:cs="Arial"/>
+        </w:rPr>
+        <w:t xml:space="preserve"> </w:t>
+      </w:r>
+      <w:r>
+        <w:rPr>
+          <w:rFonts w:ascii="Arial" w:hAnsi="Arial" w:cs="Arial"/>
+        </w:rPr>
+        <w:t>100%</w:t>
+      </w:r>
+      <w:r>
+        <w:rPr>
+          <w:rFonts w:ascii="Arial" w:hAnsi="Arial" w:cs="Arial"/>
+        </w:rPr>
+        <w:t xml:space="preserve"> </w:t>
+      </w:r>
+      <w:r>
+        <w:rPr>
+          <w:rFonts w:ascii="Arial" w:hAnsi="Arial" w:cs="Arial"/>
+        </w:rPr>
+        <w:t xml:space="preserve">Section 508 compliance </w:t>
+      </w:r>
+      <w:r>
+        <w:rPr>
+          <w:rFonts w:ascii="Arial" w:hAnsi="Arial" w:cs="Arial"/>
+        </w:rPr>
+        <w:t>on Dev tier</w:t>
+      </w:r>
+      <w:r>
+        <w:rPr>
+          <w:rFonts w:ascii="Arial" w:hAnsi="Arial" w:cs="Arial"/>
+        </w:rPr>
+        <w:t xml:space="preserve"> will wrap up today.</w:t>
+      </w:r>
+    </w:p>
+    <w:p>
+      <w:pPr>
+        <w:numPr>
+          <w:ilvl w:val="2"/>
+          <w:numId w:val="48"/>
+        </w:numPr>
+        <w:jc w:val="left"/>
+        <w:rPr>
+          <w:rFonts w:ascii="Arial" w:hAnsi="Arial" w:cs="Arial"/>
+        </w:rPr>
+      </w:pPr>
+      <w:r>
+        <w:rPr>
+          <w:rFonts w:ascii="Arial" w:hAnsi="Arial" w:cs="Arial"/>
+        </w:rPr>
         <w:t>A</w:t>
       </w:r>
       <w:r>
         <w:rPr>
           <w:rFonts w:ascii="Arial" w:hAnsi="Arial" w:cs="Arial"/>
         </w:rPr>
-        <w:t>ppscan</w:t>
-      </w:r>
-      <w:proofErr w:type="spellEnd"/>
-      <w:r>
-        <w:rPr>
-          <w:rFonts w:ascii="Arial" w:hAnsi="Arial" w:cs="Arial"/>
-        </w:rPr>
-        <w:t xml:space="preserve"> </w:t>
+        <w:t xml:space="preserve">ppscan </w:t>
       </w:r>
       <w:r>
         <w:rPr>
@@ -3159,16 +3051,8 @@
         <w:rPr>
           <w:rFonts w:ascii="Arial" w:hAnsi="Arial"/>
         </w:rPr>
-        <w:t xml:space="preserve"> through setting up users in </w:t>
-      </w:r>
-      <w:proofErr w:type="spellStart"/>
-      <w:r>
-        <w:rPr>
-          <w:rFonts w:ascii="Arial" w:hAnsi="Arial"/>
-        </w:rPr>
-        <w:t>OpenDS</w:t>
-      </w:r>
-      <w:proofErr w:type="spellEnd"/>
+        <w:t xml:space="preserve"> through setting up users in OpenDS</w:t>
+      </w:r>
       <w:r>
         <w:rPr>
           <w:rFonts w:ascii="Arial" w:hAnsi="Arial"/>
@@ -3203,49 +3087,13 @@
         <w:rPr>
           <w:rFonts w:ascii="Arial" w:hAnsi="Arial" w:cs="Arial"/>
         </w:rPr>
-        <w:t xml:space="preserve">Christopher </w:t>
-      </w:r>
-      <w:proofErr w:type="spellStart"/>
-      <w:r>
-        <w:rPr>
-          <w:rFonts w:ascii="Arial" w:hAnsi="Arial" w:cs="Arial"/>
-        </w:rPr>
-        <w:t>Dubay</w:t>
-      </w:r>
-      <w:proofErr w:type="spellEnd"/>
-      <w:r>
-        <w:rPr>
-          <w:rFonts w:ascii="Arial" w:hAnsi="Arial" w:cs="Arial"/>
-        </w:rPr>
-        <w:t xml:space="preserve">: Memory error importing </w:t>
-      </w:r>
-      <w:proofErr w:type="spellStart"/>
-      <w:r>
-        <w:rPr>
-          <w:rFonts w:ascii="Arial" w:hAnsi="Arial" w:cs="Arial"/>
-        </w:rPr>
-        <w:t>Genepix</w:t>
-      </w:r>
-      <w:proofErr w:type="spellEnd"/>
-      <w:r>
-        <w:rPr>
-          <w:rFonts w:ascii="Arial" w:hAnsi="Arial" w:cs="Arial"/>
-        </w:rPr>
-        <w:t xml:space="preserve"> Gal Array Design.  </w:t>
-      </w:r>
-      <w:proofErr w:type="spellStart"/>
-      <w:r>
-        <w:rPr>
-          <w:rFonts w:ascii="Arial" w:hAnsi="Arial" w:cs="Arial"/>
-        </w:rPr>
-        <w:t>Rashmi</w:t>
-      </w:r>
-      <w:proofErr w:type="spellEnd"/>
-      <w:r>
-        <w:rPr>
-          <w:rFonts w:ascii="Arial" w:hAnsi="Arial" w:cs="Arial"/>
-        </w:rPr>
-        <w:t xml:space="preserve"> tested the import on QA and STAGING and it worked on both – recommended that he check his local heap settings.</w:t>
+        <w:t>Christopher Dubay: Memory error importing Genepix Gal Array Design.  Rashmi tested the import on QA and STAGING and it worked on both – recommended that he check his local heap settings.</w:t>
+      </w:r>
+      <w:r>
+        <w:rPr>
+          <w:rFonts w:ascii="Arial" w:hAnsi="Arial" w:cs="Arial"/>
+        </w:rPr>
+        <w:t xml:space="preserve"> Ulli will try to find out if he’s with TRANSCEND.</w:t>
       </w:r>
     </w:p>
     <w:p>
@@ -3307,101 +3155,29 @@
           <w:rFonts w:ascii="Arial" w:hAnsi="Arial" w:cs="Arial"/>
         </w:rPr>
       </w:pPr>
-      <w:proofErr w:type="spellStart"/>
-      <w:proofErr w:type="gramStart"/>
       <w:r>
         <w:rPr>
           <w:rFonts w:ascii="Arial" w:hAnsi="Arial"/>
         </w:rPr>
-        <w:t>caArray</w:t>
-      </w:r>
-      <w:proofErr w:type="spellEnd"/>
-      <w:proofErr w:type="gramEnd"/>
+        <w:t>Other improvements (user setup, example data files) can be made with help from Ye Wu and Xiaopeng Bian.</w:t>
+      </w:r>
       <w:r>
         <w:rPr>
           <w:rFonts w:ascii="Arial" w:hAnsi="Arial"/>
         </w:rPr>
-        <w:t xml:space="preserve"> </w:t>
-      </w:r>
-      <w:proofErr w:type="spellStart"/>
+        <w:t xml:space="preserve"> Mike Hunter will schedule these meetings </w:t>
+      </w:r>
       <w:r>
         <w:rPr>
           <w:rFonts w:ascii="Arial" w:hAnsi="Arial"/>
         </w:rPr>
-        <w:t>FAQs</w:t>
-      </w:r>
-      <w:proofErr w:type="spellEnd"/>
+        <w:t xml:space="preserve">this week </w:t>
+      </w:r>
       <w:r>
         <w:rPr>
           <w:rFonts w:ascii="Arial" w:hAnsi="Arial"/>
         </w:rPr>
-        <w:t xml:space="preserve"> from MAT-KC address some of the gaps identified by Tabitha.</w:t>
-      </w:r>
-    </w:p>
-    <w:p>
-      <w:pPr>
-        <w:numPr>
-          <w:ilvl w:val="1"/>
-          <w:numId w:val="48"/>
-        </w:numPr>
-        <w:jc w:val="left"/>
-        <w:rPr>
-          <w:rFonts w:ascii="Arial" w:hAnsi="Arial" w:cs="Arial"/>
-        </w:rPr>
-      </w:pPr>
-      <w:r>
-        <w:rPr>
-          <w:rFonts w:ascii="Arial" w:hAnsi="Arial"/>
-        </w:rPr>
-        <w:t xml:space="preserve">Other improvements (user setup, example data files) can be made with help from Ye Wu and </w:t>
-      </w:r>
-      <w:proofErr w:type="spellStart"/>
-      <w:r>
-        <w:rPr>
-          <w:rFonts w:ascii="Arial" w:hAnsi="Arial"/>
-        </w:rPr>
-        <w:t>Xiaopeng</w:t>
-      </w:r>
-      <w:proofErr w:type="spellEnd"/>
-      <w:r>
-        <w:rPr>
-          <w:rFonts w:ascii="Arial" w:hAnsi="Arial"/>
-        </w:rPr>
-        <w:t xml:space="preserve"> </w:t>
-      </w:r>
-      <w:proofErr w:type="spellStart"/>
-      <w:r>
-        <w:rPr>
-          <w:rFonts w:ascii="Arial" w:hAnsi="Arial"/>
-        </w:rPr>
-        <w:t>Bian</w:t>
-      </w:r>
-      <w:proofErr w:type="spellEnd"/>
-      <w:r>
-        <w:rPr>
-          <w:rFonts w:ascii="Arial" w:hAnsi="Arial"/>
-        </w:rPr>
-        <w:t>.</w:t>
-      </w:r>
-      <w:r>
-        <w:rPr>
-          <w:rFonts w:ascii="Arial" w:hAnsi="Arial"/>
-        </w:rPr>
-        <w:t xml:space="preserve"> Mike Hunter will schedule these meetings and include </w:t>
-      </w:r>
-      <w:proofErr w:type="spellStart"/>
-      <w:r>
-        <w:rPr>
-          <w:rFonts w:ascii="Arial" w:hAnsi="Arial"/>
-        </w:rPr>
-        <w:t>Juli</w:t>
-      </w:r>
-      <w:proofErr w:type="spellEnd"/>
-      <w:r>
-        <w:rPr>
-          <w:rFonts w:ascii="Arial" w:hAnsi="Arial"/>
-        </w:rPr>
-        <w:t>.</w:t>
+        <w:t>and include Juli.</w:t>
       </w:r>
     </w:p>
     <w:p>
@@ -3518,7 +3294,13 @@
         <w:rPr>
           <w:rFonts w:ascii="Arial" w:hAnsi="Arial" w:cs="Arial"/>
         </w:rPr>
-        <w:t>2:22pm</w:t>
+        <w:t>2:15</w:t>
+      </w:r>
+      <w:r>
+        <w:rPr>
+          <w:rFonts w:ascii="Arial" w:hAnsi="Arial" w:cs="Arial"/>
+        </w:rPr>
+        <w:t>pm</w:t>
       </w:r>
     </w:p>
     <w:p>
@@ -3758,30 +3540,8 @@
               <w:rPr>
                 <w:rFonts w:ascii="Arial" w:hAnsi="Arial" w:cs="Arial"/>
               </w:rPr>
-              <w:t xml:space="preserve">Request </w:t>
+              <w:t>Request caIntegrator QA tier appscan</w:t>
             </w:r>
-            <w:proofErr w:type="spellStart"/>
-            <w:r>
-              <w:rPr>
-                <w:rFonts w:ascii="Arial" w:hAnsi="Arial" w:cs="Arial"/>
-              </w:rPr>
-              <w:t>caIntegrator</w:t>
-            </w:r>
-            <w:proofErr w:type="spellEnd"/>
-            <w:r>
-              <w:rPr>
-                <w:rFonts w:ascii="Arial" w:hAnsi="Arial" w:cs="Arial"/>
-              </w:rPr>
-              <w:t xml:space="preserve"> QA tier </w:t>
-            </w:r>
-            <w:proofErr w:type="spellStart"/>
-            <w:r>
-              <w:rPr>
-                <w:rFonts w:ascii="Arial" w:hAnsi="Arial" w:cs="Arial"/>
-              </w:rPr>
-              <w:t>appscan</w:t>
-            </w:r>
-            <w:proofErr w:type="spellEnd"/>
             <w:r>
               <w:rPr>
                 <w:rFonts w:ascii="Arial" w:hAnsi="Arial" w:cs="Arial"/>
@@ -3883,33 +3643,17 @@
               </w:rPr>
               <w:t xml:space="preserve">76. Request </w:t>
             </w:r>
-            <w:proofErr w:type="spellStart"/>
             <w:r>
               <w:rPr>
                 <w:rFonts w:ascii="Arial" w:hAnsi="Arial" w:cs="Arial"/>
               </w:rPr>
               <w:t>caArray</w:t>
             </w:r>
-            <w:proofErr w:type="spellEnd"/>
             <w:r>
               <w:rPr>
                 <w:rFonts w:ascii="Arial" w:hAnsi="Arial" w:cs="Arial"/>
               </w:rPr>
-              <w:t xml:space="preserve"> QA tier </w:t>
-            </w:r>
-            <w:proofErr w:type="spellStart"/>
-            <w:r>
-              <w:rPr>
-                <w:rFonts w:ascii="Arial" w:hAnsi="Arial" w:cs="Arial"/>
-              </w:rPr>
-              <w:t>appscan</w:t>
-            </w:r>
-            <w:proofErr w:type="spellEnd"/>
-            <w:r>
-              <w:rPr>
-                <w:rFonts w:ascii="Arial" w:hAnsi="Arial" w:cs="Arial"/>
-              </w:rPr>
-              <w:t>.</w:t>
+              <w:t xml:space="preserve"> QA tier appscan.</w:t>
             </w:r>
           </w:p>
         </w:tc>
@@ -3930,16 +3674,8 @@
               <w:rPr>
                 <w:rFonts w:ascii="Arial" w:hAnsi="Arial" w:cs="Arial"/>
               </w:rPr>
-              <w:t xml:space="preserve">Mike Hunter and </w:t>
+              <w:t>Mike Hunter and Rashmi</w:t>
             </w:r>
-            <w:proofErr w:type="spellStart"/>
-            <w:r>
-              <w:rPr>
-                <w:rFonts w:ascii="Arial" w:hAnsi="Arial" w:cs="Arial"/>
-              </w:rPr>
-              <w:t>Rashmi</w:t>
-            </w:r>
-            <w:proofErr w:type="spellEnd"/>
           </w:p>
         </w:tc>
         <w:tc>
@@ -4214,7 +3950,7 @@
         <w:noProof/>
         <w:sz w:val="20"/>
       </w:rPr>
-      <w:t>3</w:t>
+      <w:t>2</w:t>
     </w:r>
     <w:r>
       <w:rPr>
@@ -4589,17 +4325,17 @@
         <v:path o:extrusionok="f" gradientshapeok="t" o:connecttype="rect"/>
         <o:lock v:ext="edit" aspectratio="t"/>
       </v:shapetype>
-      <v:shape id="_x0000_i1038" type="#_x0000_t75" style="width:3in;height:3in" o:bullet="t"/>
+      <v:shape id="_x0000_i1047" type="#_x0000_t75" style="width:3in;height:3in" o:bullet="t"/>
     </w:pict>
   </w:numPicBullet>
   <w:numPicBullet w:numPicBulletId="1">
     <w:pict>
-      <v:shape id="_x0000_i1039" type="#_x0000_t75" style="width:3in;height:3in" o:bullet="t"/>
+      <v:shape id="_x0000_i1048" type="#_x0000_t75" style="width:3in;height:3in" o:bullet="t"/>
     </w:pict>
   </w:numPicBullet>
   <w:numPicBullet w:numPicBulletId="2">
     <w:pict>
-      <v:shape id="_x0000_i1040" type="#_x0000_t75" style="width:3in;height:3in" o:bullet="t"/>
+      <v:shape id="_x0000_i1049" type="#_x0000_t75" style="width:3in;height:3in" o:bullet="t"/>
     </w:pict>
   </w:numPicBullet>
   <w:abstractNum w:abstractNumId="0">
@@ -14092,7 +13828,7 @@
 </file>
 
 <file path=customXml/itemProps4.xml><?xml version="1.0" encoding="utf-8"?>
-<ds:datastoreItem xmlns:ds="http://schemas.openxmlformats.org/officeDocument/2006/customXml" ds:itemID="{79C998F8-F330-174A-8C44-16DAD0D14E4E}">
+<ds:datastoreItem xmlns:ds="http://schemas.openxmlformats.org/officeDocument/2006/customXml" ds:itemID="{170C6E81-3538-744F-915E-BC49ECB4079D}">
   <ds:schemaRefs>
     <ds:schemaRef ds:uri="http://schemas.openxmlformats.org/officeDocument/2006/bibliography"/>
   </ds:schemaRefs>

</xml_diff>

<commit_message>
Updated the comment about Ye helping Tabitha with OpenDS
</commit_message>
<xml_diff>
--- a/project_management/internal_meetings/2013/20130409_meeting_minutes.docx
+++ b/project_management/internal_meetings/2013/20130409_meeting_minutes.docx
@@ -672,12 +672,14 @@
                 <w:lang w:eastAsia="ja-JP"/>
               </w:rPr>
             </w:pPr>
+            <w:proofErr w:type="spellStart"/>
             <w:r>
               <w:rPr>
                 <w:lang w:eastAsia="ja-JP"/>
               </w:rPr>
               <w:t>Terpsys</w:t>
             </w:r>
+            <w:proofErr w:type="spellEnd"/>
           </w:p>
         </w:tc>
         <w:tc>
@@ -723,8 +725,13 @@
                 <w:lang w:eastAsia="ja-JP"/>
               </w:rPr>
             </w:pPr>
+            <w:proofErr w:type="spellStart"/>
             <w:r>
-              <w:t>Cuong Nguyen</w:t>
+              <w:t>Cuong</w:t>
+            </w:r>
+            <w:proofErr w:type="spellEnd"/>
+            <w:r>
+              <w:t xml:space="preserve"> Nguyen</w:t>
             </w:r>
           </w:p>
         </w:tc>
@@ -762,12 +769,14 @@
                 <w:lang w:eastAsia="ja-JP"/>
               </w:rPr>
             </w:pPr>
+            <w:proofErr w:type="spellStart"/>
             <w:r>
               <w:rPr>
                 <w:lang w:eastAsia="ja-JP"/>
               </w:rPr>
               <w:t>Terpsys</w:t>
             </w:r>
+            <w:proofErr w:type="spellEnd"/>
           </w:p>
         </w:tc>
         <w:tc>
@@ -847,6 +856,7 @@
                 <w:lang w:eastAsia="ja-JP"/>
               </w:rPr>
             </w:pPr>
+            <w:proofErr w:type="spellStart"/>
             <w:r>
               <w:rPr>
                 <w:lang w:eastAsia="ja-JP"/>
@@ -861,6 +871,7 @@
               </w:rPr>
               <w:t>ys</w:t>
             </w:r>
+            <w:proofErr w:type="spellEnd"/>
           </w:p>
         </w:tc>
         <w:tc>
@@ -984,9 +995,19 @@
                 <w:lang w:eastAsia="ja-JP"/>
               </w:rPr>
             </w:pPr>
+            <w:proofErr w:type="spellStart"/>
             <w:r>
-              <w:t>Ishwar Chandramouliswaran</w:t>
+              <w:t>Ishwar</w:t>
             </w:r>
+            <w:proofErr w:type="spellEnd"/>
+            <w:r>
+              <w:t xml:space="preserve"> </w:t>
+            </w:r>
+            <w:proofErr w:type="spellStart"/>
+            <w:r>
+              <w:t>Chandramouliswaran</w:t>
+            </w:r>
+            <w:proofErr w:type="spellEnd"/>
           </w:p>
         </w:tc>
         <w:tc>
@@ -1069,8 +1090,13 @@
               </w:rPr>
             </w:pPr>
             <w:r>
-              <w:t>Jacob Mensah</w:t>
+              <w:t xml:space="preserve">Jacob </w:t>
             </w:r>
+            <w:proofErr w:type="spellStart"/>
+            <w:r>
+              <w:t>Mensah</w:t>
+            </w:r>
+            <w:proofErr w:type="spellEnd"/>
           </w:p>
         </w:tc>
         <w:tc>
@@ -1107,12 +1133,14 @@
                 <w:lang w:eastAsia="ja-JP"/>
               </w:rPr>
             </w:pPr>
+            <w:proofErr w:type="spellStart"/>
             <w:r>
               <w:rPr>
                 <w:lang w:eastAsia="ja-JP"/>
               </w:rPr>
               <w:t>Terpsys</w:t>
             </w:r>
+            <w:proofErr w:type="spellEnd"/>
           </w:p>
         </w:tc>
         <w:tc>
@@ -1332,9 +1360,19 @@
                 <w:lang w:eastAsia="ja-JP"/>
               </w:rPr>
             </w:pPr>
+            <w:proofErr w:type="spellStart"/>
             <w:r>
-              <w:t>Juli Klemm</w:t>
+              <w:t>Juli</w:t>
             </w:r>
+            <w:proofErr w:type="spellEnd"/>
+            <w:r>
+              <w:t xml:space="preserve"> </w:t>
+            </w:r>
+            <w:proofErr w:type="spellStart"/>
+            <w:r>
+              <w:t>Klemm</w:t>
+            </w:r>
+            <w:proofErr w:type="spellEnd"/>
           </w:p>
         </w:tc>
         <w:tc>
@@ -1423,8 +1461,13 @@
               </w:rPr>
             </w:pPr>
             <w:r>
-              <w:t>Larry Brem</w:t>
+              <w:t xml:space="preserve">Larry </w:t>
             </w:r>
+            <w:proofErr w:type="spellStart"/>
+            <w:r>
+              <w:t>Brem</w:t>
+            </w:r>
+            <w:proofErr w:type="spellEnd"/>
           </w:p>
         </w:tc>
         <w:tc>
@@ -1507,8 +1550,13 @@
               </w:rPr>
             </w:pPr>
             <w:r>
-              <w:t>Marina Omelchenko</w:t>
+              <w:t xml:space="preserve">Marina </w:t>
             </w:r>
+            <w:proofErr w:type="spellStart"/>
+            <w:r>
+              <w:t>Omelchenko</w:t>
+            </w:r>
+            <w:proofErr w:type="spellEnd"/>
           </w:p>
         </w:tc>
         <w:tc>
@@ -1596,9 +1644,19 @@
                 <w:lang w:eastAsia="ja-JP"/>
               </w:rPr>
             </w:pPr>
+            <w:proofErr w:type="spellStart"/>
             <w:r>
-              <w:t>Mervi Heiskanen</w:t>
+              <w:t>Mervi</w:t>
             </w:r>
+            <w:proofErr w:type="spellEnd"/>
+            <w:r>
+              <w:t xml:space="preserve"> </w:t>
+            </w:r>
+            <w:proofErr w:type="spellStart"/>
+            <w:r>
+              <w:t>Heiskanen</w:t>
+            </w:r>
+            <w:proofErr w:type="spellEnd"/>
           </w:p>
         </w:tc>
         <w:tc>
@@ -1765,9 +1823,19 @@
                 <w:lang w:eastAsia="ja-JP"/>
               </w:rPr>
             </w:pPr>
+            <w:proofErr w:type="spellStart"/>
             <w:r>
-              <w:t>Rashmi Srinivasa</w:t>
+              <w:t>Rashmi</w:t>
             </w:r>
+            <w:proofErr w:type="spellEnd"/>
+            <w:r>
+              <w:t xml:space="preserve"> </w:t>
+            </w:r>
+            <w:proofErr w:type="spellStart"/>
+            <w:r>
+              <w:t>Srinivasa</w:t>
+            </w:r>
+            <w:proofErr w:type="spellEnd"/>
           </w:p>
         </w:tc>
         <w:tc>
@@ -1889,12 +1957,14 @@
                 <w:lang w:eastAsia="ja-JP"/>
               </w:rPr>
             </w:pPr>
+            <w:proofErr w:type="spellStart"/>
             <w:r>
               <w:rPr>
                 <w:lang w:eastAsia="ja-JP"/>
               </w:rPr>
               <w:t>TerpSys</w:t>
             </w:r>
+            <w:proofErr w:type="spellEnd"/>
           </w:p>
         </w:tc>
         <w:tc>
@@ -2025,9 +2095,19 @@
             </w:tcBorders>
           </w:tcPr>
           <w:p>
+            <w:proofErr w:type="spellStart"/>
             <w:r>
-              <w:t>Sudha Chudamani</w:t>
+              <w:t>Sudha</w:t>
             </w:r>
+            <w:proofErr w:type="spellEnd"/>
+            <w:r>
+              <w:t xml:space="preserve"> </w:t>
+            </w:r>
+            <w:proofErr w:type="spellStart"/>
+            <w:r>
+              <w:t>Chudamani</w:t>
+            </w:r>
+            <w:proofErr w:type="spellEnd"/>
           </w:p>
         </w:tc>
         <w:tc>
@@ -2109,8 +2189,13 @@
                 <w:lang w:eastAsia="ja-JP"/>
               </w:rPr>
             </w:pPr>
+            <w:proofErr w:type="spellStart"/>
             <w:r>
-              <w:t>Ulli Wagner</w:t>
+              <w:t>Ulli</w:t>
+            </w:r>
+            <w:proofErr w:type="spellEnd"/>
+            <w:r>
+              <w:t xml:space="preserve"> Wagner</w:t>
             </w:r>
           </w:p>
         </w:tc>
@@ -2199,9 +2284,19 @@
                 <w:lang w:eastAsia="ja-JP"/>
               </w:rPr>
             </w:pPr>
+            <w:proofErr w:type="spellStart"/>
             <w:r>
-              <w:t>Xiaopeng Bian</w:t>
+              <w:t>Xiaopeng</w:t>
             </w:r>
+            <w:proofErr w:type="spellEnd"/>
+            <w:r>
+              <w:t xml:space="preserve"> </w:t>
+            </w:r>
+            <w:proofErr w:type="spellStart"/>
+            <w:r>
+              <w:t>Bian</w:t>
+            </w:r>
+            <w:proofErr w:type="spellEnd"/>
           </w:p>
         </w:tc>
         <w:tc>
@@ -2283,9 +2378,19 @@
                 <w:lang w:eastAsia="ja-JP"/>
               </w:rPr>
             </w:pPr>
+            <w:proofErr w:type="spellStart"/>
             <w:r>
-              <w:t>Yeon Choi</w:t>
+              <w:t>Yeon</w:t>
             </w:r>
+            <w:proofErr w:type="spellEnd"/>
+            <w:r>
+              <w:t xml:space="preserve"> </w:t>
+            </w:r>
+            <w:proofErr w:type="spellStart"/>
+            <w:r>
+              <w:t>Choi</w:t>
+            </w:r>
+            <w:proofErr w:type="spellEnd"/>
           </w:p>
         </w:tc>
         <w:tc>
@@ -2322,12 +2427,14 @@
                 <w:lang w:eastAsia="ja-JP"/>
               </w:rPr>
             </w:pPr>
+            <w:proofErr w:type="spellStart"/>
             <w:r>
               <w:rPr>
                 <w:lang w:eastAsia="ja-JP"/>
               </w:rPr>
               <w:t>TerpSys</w:t>
             </w:r>
+            <w:proofErr w:type="spellEnd"/>
           </w:p>
         </w:tc>
         <w:tc>
@@ -2487,8 +2594,13 @@
     </w:p>
     <w:p>
       <w:r>
-        <w:t>Meeting Password: caA_caI</w:t>
-      </w:r>
+        <w:t xml:space="preserve">Meeting Password: </w:t>
+      </w:r>
+      <w:proofErr w:type="spellStart"/>
+      <w:r>
+        <w:t>caA_caI</w:t>
+      </w:r>
+      <w:proofErr w:type="spellEnd"/>
     </w:p>
     <w:p>
       <w:pPr>
@@ -2623,7 +2735,35 @@
         <w:rPr>
           <w:rFonts w:ascii="Arial" w:hAnsi="Arial" w:cs="Arial"/>
         </w:rPr>
-        <w:t xml:space="preserve"> from Rashmi to Mike Hunter (PM) and Eric Tavela (senior modeling consultant) </w:t>
+        <w:t xml:space="preserve"> from </w:t>
+      </w:r>
+      <w:proofErr w:type="spellStart"/>
+      <w:r>
+        <w:rPr>
+          <w:rFonts w:ascii="Arial" w:hAnsi="Arial" w:cs="Arial"/>
+        </w:rPr>
+        <w:t>Rashmi</w:t>
+      </w:r>
+      <w:proofErr w:type="spellEnd"/>
+      <w:r>
+        <w:rPr>
+          <w:rFonts w:ascii="Arial" w:hAnsi="Arial" w:cs="Arial"/>
+        </w:rPr>
+        <w:t xml:space="preserve"> to Mike Hunter (PM) and Eric </w:t>
+      </w:r>
+      <w:proofErr w:type="spellStart"/>
+      <w:r>
+        <w:rPr>
+          <w:rFonts w:ascii="Arial" w:hAnsi="Arial" w:cs="Arial"/>
+        </w:rPr>
+        <w:t>Tavela</w:t>
+      </w:r>
+      <w:proofErr w:type="spellEnd"/>
+      <w:r>
+        <w:rPr>
+          <w:rFonts w:ascii="Arial" w:hAnsi="Arial" w:cs="Arial"/>
+        </w:rPr>
+        <w:t xml:space="preserve"> (senior modeling consultant) </w:t>
       </w:r>
       <w:r>
         <w:rPr>
@@ -2677,8 +2817,16 @@
         <w:rPr>
           <w:rFonts w:ascii="Arial" w:hAnsi="Arial" w:cs="Arial"/>
         </w:rPr>
-        <w:t xml:space="preserve"> to use git</w:t>
-      </w:r>
+        <w:t xml:space="preserve"> to use </w:t>
+      </w:r>
+      <w:proofErr w:type="spellStart"/>
+      <w:r>
+        <w:rPr>
+          <w:rFonts w:ascii="Arial" w:hAnsi="Arial" w:cs="Arial"/>
+        </w:rPr>
+        <w:t>git</w:t>
+      </w:r>
+      <w:proofErr w:type="spellEnd"/>
       <w:r>
         <w:rPr>
           <w:rFonts w:ascii="Arial" w:hAnsi="Arial" w:cs="Arial"/>
@@ -2697,12 +2845,16 @@
           <w:rFonts w:ascii="Arial" w:hAnsi="Arial" w:cs="Arial"/>
         </w:rPr>
       </w:pPr>
+      <w:proofErr w:type="spellStart"/>
+      <w:proofErr w:type="gramStart"/>
       <w:r>
         <w:rPr>
           <w:rFonts w:ascii="Arial" w:hAnsi="Arial" w:cs="Arial"/>
         </w:rPr>
         <w:t>caArray</w:t>
       </w:r>
+      <w:proofErr w:type="spellEnd"/>
+      <w:proofErr w:type="gramEnd"/>
       <w:r>
         <w:rPr>
           <w:rFonts w:ascii="Arial" w:hAnsi="Arial" w:cs="Arial"/>
@@ -2733,12 +2885,16 @@
           <w:rFonts w:ascii="Arial" w:hAnsi="Arial" w:cs="Arial"/>
         </w:rPr>
       </w:pPr>
+      <w:proofErr w:type="spellStart"/>
+      <w:proofErr w:type="gramStart"/>
       <w:r>
         <w:rPr>
           <w:rFonts w:ascii="Arial" w:hAnsi="Arial" w:cs="Arial"/>
         </w:rPr>
         <w:t>caIntegrator</w:t>
       </w:r>
+      <w:proofErr w:type="spellEnd"/>
+      <w:proofErr w:type="gramEnd"/>
       <w:r>
         <w:rPr>
           <w:rFonts w:ascii="Arial" w:hAnsi="Arial" w:cs="Arial"/>
@@ -2806,12 +2962,16 @@
           <w:rFonts w:ascii="Arial" w:hAnsi="Arial" w:cs="Arial"/>
         </w:rPr>
       </w:pPr>
+      <w:proofErr w:type="spellStart"/>
+      <w:proofErr w:type="gramStart"/>
       <w:r>
         <w:rPr>
           <w:rFonts w:ascii="Arial" w:hAnsi="Arial" w:cs="Arial"/>
         </w:rPr>
         <w:t>caArray</w:t>
       </w:r>
+      <w:proofErr w:type="spellEnd"/>
+      <w:proofErr w:type="gramEnd"/>
       <w:r>
         <w:rPr>
           <w:rFonts w:ascii="Arial" w:hAnsi="Arial" w:cs="Arial"/>
@@ -2822,7 +2982,21 @@
         <w:rPr>
           <w:rFonts w:ascii="Arial" w:hAnsi="Arial" w:cs="Arial"/>
         </w:rPr>
-        <w:t>Performance slows while the imported fileset is being split into individual jobs by file</w:t>
+        <w:t xml:space="preserve">Performance slows while the imported </w:t>
+      </w:r>
+      <w:proofErr w:type="spellStart"/>
+      <w:r>
+        <w:rPr>
+          <w:rFonts w:ascii="Arial" w:hAnsi="Arial" w:cs="Arial"/>
+        </w:rPr>
+        <w:t>fileset</w:t>
+      </w:r>
+      <w:proofErr w:type="spellEnd"/>
+      <w:r>
+        <w:rPr>
+          <w:rFonts w:ascii="Arial" w:hAnsi="Arial" w:cs="Arial"/>
+        </w:rPr>
+        <w:t xml:space="preserve"> is being split into individual jobs by file</w:t>
       </w:r>
       <w:r>
         <w:rPr>
@@ -2848,11 +3022,21 @@
           <w:rFonts w:ascii="Arial" w:hAnsi="Arial" w:cs="Arial"/>
         </w:rPr>
       </w:pPr>
-      <w:r>
-        <w:rPr>
-          <w:rFonts w:ascii="Arial" w:hAnsi="Arial" w:cs="Arial"/>
-        </w:rPr>
-        <w:t>caIntegrator:</w:t>
+      <w:proofErr w:type="spellStart"/>
+      <w:proofErr w:type="gramStart"/>
+      <w:r>
+        <w:rPr>
+          <w:rFonts w:ascii="Arial" w:hAnsi="Arial" w:cs="Arial"/>
+        </w:rPr>
+        <w:t>caIntegrator</w:t>
+      </w:r>
+      <w:proofErr w:type="spellEnd"/>
+      <w:proofErr w:type="gramEnd"/>
+      <w:r>
+        <w:rPr>
+          <w:rFonts w:ascii="Arial" w:hAnsi="Arial" w:cs="Arial"/>
+        </w:rPr>
+        <w:t>:</w:t>
       </w:r>
     </w:p>
     <w:p>
@@ -2870,7 +3054,35 @@
         <w:rPr>
           <w:rFonts w:ascii="Arial" w:hAnsi="Arial" w:cs="Arial"/>
         </w:rPr>
-        <w:t xml:space="preserve">Completed the caBio changes – pathway search modifications – could do another demo next week when Mervi is present.  Ready to move to the next stage.  </w:t>
+        <w:t xml:space="preserve">Completed the </w:t>
+      </w:r>
+      <w:proofErr w:type="spellStart"/>
+      <w:r>
+        <w:rPr>
+          <w:rFonts w:ascii="Arial" w:hAnsi="Arial" w:cs="Arial"/>
+        </w:rPr>
+        <w:t>caBio</w:t>
+      </w:r>
+      <w:proofErr w:type="spellEnd"/>
+      <w:r>
+        <w:rPr>
+          <w:rFonts w:ascii="Arial" w:hAnsi="Arial" w:cs="Arial"/>
+        </w:rPr>
+        <w:t xml:space="preserve"> changes – pathway search modifications – could do another demo next week when </w:t>
+      </w:r>
+      <w:proofErr w:type="spellStart"/>
+      <w:r>
+        <w:rPr>
+          <w:rFonts w:ascii="Arial" w:hAnsi="Arial" w:cs="Arial"/>
+        </w:rPr>
+        <w:t>Mervi</w:t>
+      </w:r>
+      <w:proofErr w:type="spellEnd"/>
+      <w:r>
+        <w:rPr>
+          <w:rFonts w:ascii="Arial" w:hAnsi="Arial" w:cs="Arial"/>
+        </w:rPr>
+        <w:t xml:space="preserve"> is present.  Ready to move to the next stage.  </w:t>
       </w:r>
     </w:p>
     <w:p>
@@ -2950,6 +3162,7 @@
           <w:rFonts w:ascii="Arial" w:hAnsi="Arial" w:cs="Arial"/>
         </w:rPr>
       </w:pPr>
+      <w:proofErr w:type="spellStart"/>
       <w:r>
         <w:rPr>
           <w:rFonts w:ascii="Arial" w:hAnsi="Arial" w:cs="Arial"/>
@@ -2960,7 +3173,14 @@
         <w:rPr>
           <w:rFonts w:ascii="Arial" w:hAnsi="Arial" w:cs="Arial"/>
         </w:rPr>
-        <w:t xml:space="preserve">ppscan </w:t>
+        <w:t>ppscan</w:t>
+      </w:r>
+      <w:proofErr w:type="spellEnd"/>
+      <w:r>
+        <w:rPr>
+          <w:rFonts w:ascii="Arial" w:hAnsi="Arial" w:cs="Arial"/>
+        </w:rPr>
+        <w:t xml:space="preserve"> </w:t>
       </w:r>
       <w:r>
         <w:rPr>
@@ -3019,57 +3239,21 @@
       </w:r>
       <w:r>
         <w:rPr>
-          <w:rFonts w:ascii="Arial" w:hAnsi="Arial" w:cs="Arial"/>
-        </w:rPr>
-        <w:t xml:space="preserve">Due to access-related issues, </w:t>
-      </w:r>
-      <w:r>
-        <w:rPr>
           <w:rFonts w:ascii="Arial" w:hAnsi="Arial"/>
         </w:rPr>
-        <w:t xml:space="preserve">Abe </w:t>
+        <w:t xml:space="preserve">Ye </w:t>
       </w:r>
       <w:r>
         <w:rPr>
           <w:rFonts w:ascii="Arial" w:hAnsi="Arial"/>
         </w:rPr>
-        <w:t>could not</w:t>
+        <w:t>walked Tabitha through creating her accounts</w:t>
       </w:r>
       <w:r>
         <w:rPr>
           <w:rFonts w:ascii="Arial" w:hAnsi="Arial"/>
         </w:rPr>
-        <w:t xml:space="preserve"> walk </w:t>
-      </w:r>
-      <w:r>
-        <w:rPr>
-          <w:rFonts w:ascii="Arial" w:hAnsi="Arial"/>
-        </w:rPr>
-        <w:t>Tabitha</w:t>
-      </w:r>
-      <w:r>
-        <w:rPr>
-          <w:rFonts w:ascii="Arial" w:hAnsi="Arial"/>
-        </w:rPr>
-        <w:t xml:space="preserve"> through setting up users in OpenDS</w:t>
-      </w:r>
-      <w:r>
-        <w:rPr>
-          <w:rFonts w:ascii="Arial" w:hAnsi="Arial"/>
-        </w:rPr>
         <w:t>.</w:t>
-      </w:r>
-      <w:r>
-        <w:rPr>
-          <w:rFonts w:ascii="Arial" w:hAnsi="Arial"/>
-        </w:rPr>
-        <w:t xml:space="preserve"> </w:t>
-      </w:r>
-      <w:r>
-        <w:rPr>
-          <w:rFonts w:ascii="Arial" w:hAnsi="Arial"/>
-        </w:rPr>
-        <w:t>Ye will take over now that he’s back.</w:t>
       </w:r>
     </w:p>
     <w:p>
@@ -3087,13 +3271,69 @@
         <w:rPr>
           <w:rFonts w:ascii="Arial" w:hAnsi="Arial" w:cs="Arial"/>
         </w:rPr>
-        <w:t>Christopher Dubay: Memory error importing Genepix Gal Array Design.  Rashmi tested the import on QA and STAGING and it worked on both – recommended that he check his local heap settings.</w:t>
-      </w:r>
-      <w:r>
-        <w:rPr>
-          <w:rFonts w:ascii="Arial" w:hAnsi="Arial" w:cs="Arial"/>
-        </w:rPr>
-        <w:t xml:space="preserve"> Ulli will try to find out if he’s with TRANSCEND.</w:t>
+        <w:t xml:space="preserve">Christopher </w:t>
+      </w:r>
+      <w:proofErr w:type="spellStart"/>
+      <w:r>
+        <w:rPr>
+          <w:rFonts w:ascii="Arial" w:hAnsi="Arial" w:cs="Arial"/>
+        </w:rPr>
+        <w:t>Dubay</w:t>
+      </w:r>
+      <w:proofErr w:type="spellEnd"/>
+      <w:r>
+        <w:rPr>
+          <w:rFonts w:ascii="Arial" w:hAnsi="Arial" w:cs="Arial"/>
+        </w:rPr>
+        <w:t xml:space="preserve">: Memory error importing </w:t>
+      </w:r>
+      <w:proofErr w:type="spellStart"/>
+      <w:r>
+        <w:rPr>
+          <w:rFonts w:ascii="Arial" w:hAnsi="Arial" w:cs="Arial"/>
+        </w:rPr>
+        <w:t>Genepix</w:t>
+      </w:r>
+      <w:proofErr w:type="spellEnd"/>
+      <w:r>
+        <w:rPr>
+          <w:rFonts w:ascii="Arial" w:hAnsi="Arial" w:cs="Arial"/>
+        </w:rPr>
+        <w:t xml:space="preserve"> Gal Array Design.  </w:t>
+      </w:r>
+      <w:proofErr w:type="spellStart"/>
+      <w:r>
+        <w:rPr>
+          <w:rFonts w:ascii="Arial" w:hAnsi="Arial" w:cs="Arial"/>
+        </w:rPr>
+        <w:t>Rashmi</w:t>
+      </w:r>
+      <w:proofErr w:type="spellEnd"/>
+      <w:r>
+        <w:rPr>
+          <w:rFonts w:ascii="Arial" w:hAnsi="Arial" w:cs="Arial"/>
+        </w:rPr>
+        <w:t xml:space="preserve"> tested the import on QA and STAGING and it worked on both – recommended that he check his local heap settings.</w:t>
+      </w:r>
+      <w:r>
+        <w:rPr>
+          <w:rFonts w:ascii="Arial" w:hAnsi="Arial" w:cs="Arial"/>
+        </w:rPr>
+        <w:t xml:space="preserve"> </w:t>
+      </w:r>
+      <w:proofErr w:type="spellStart"/>
+      <w:r>
+        <w:rPr>
+          <w:rFonts w:ascii="Arial" w:hAnsi="Arial" w:cs="Arial"/>
+        </w:rPr>
+        <w:t>Ulli</w:t>
+      </w:r>
+      <w:proofErr w:type="spellEnd"/>
+      <w:r>
+        <w:rPr>
+          <w:rFonts w:ascii="Arial" w:hAnsi="Arial" w:cs="Arial"/>
+        </w:rPr>
+        <w:t xml:space="preserve"> will try to find out if he’s with TRANSCEND.</w:t>
       </w:r>
     </w:p>
     <w:p>
@@ -3159,12 +3399,40 @@
         <w:rPr>
           <w:rFonts w:ascii="Arial" w:hAnsi="Arial"/>
         </w:rPr>
-        <w:t>Other improvements (user setup, example data files) can be made with help from Ye Wu and Xiaopeng Bian.</w:t>
-      </w:r>
+        <w:t xml:space="preserve">Other improvements (user setup, example data files) can be made with help from Ye Wu and </w:t>
+      </w:r>
+      <w:proofErr w:type="spellStart"/>
       <w:r>
         <w:rPr>
           <w:rFonts w:ascii="Arial" w:hAnsi="Arial"/>
         </w:rPr>
+        <w:t>Xiaopeng</w:t>
+      </w:r>
+      <w:proofErr w:type="spellEnd"/>
+      <w:r>
+        <w:rPr>
+          <w:rFonts w:ascii="Arial" w:hAnsi="Arial"/>
+        </w:rPr>
+        <w:t xml:space="preserve"> </w:t>
+      </w:r>
+      <w:proofErr w:type="spellStart"/>
+      <w:r>
+        <w:rPr>
+          <w:rFonts w:ascii="Arial" w:hAnsi="Arial"/>
+        </w:rPr>
+        <w:t>Bian</w:t>
+      </w:r>
+      <w:proofErr w:type="spellEnd"/>
+      <w:r>
+        <w:rPr>
+          <w:rFonts w:ascii="Arial" w:hAnsi="Arial"/>
+        </w:rPr>
+        <w:t>.</w:t>
+      </w:r>
+      <w:r>
+        <w:rPr>
+          <w:rFonts w:ascii="Arial" w:hAnsi="Arial"/>
+        </w:rPr>
         <w:t xml:space="preserve"> Mike Hunter will schedule these meetings </w:t>
       </w:r>
       <w:r>
@@ -3177,7 +3445,21 @@
         <w:rPr>
           <w:rFonts w:ascii="Arial" w:hAnsi="Arial"/>
         </w:rPr>
-        <w:t>and include Juli.</w:t>
+        <w:t xml:space="preserve">and include </w:t>
+      </w:r>
+      <w:proofErr w:type="spellStart"/>
+      <w:r>
+        <w:rPr>
+          <w:rFonts w:ascii="Arial" w:hAnsi="Arial"/>
+        </w:rPr>
+        <w:t>Juli</w:t>
+      </w:r>
+      <w:proofErr w:type="spellEnd"/>
+      <w:r>
+        <w:rPr>
+          <w:rFonts w:ascii="Arial" w:hAnsi="Arial"/>
+        </w:rPr>
+        <w:t>.</w:t>
       </w:r>
     </w:p>
     <w:p>
@@ -3540,8 +3822,30 @@
               <w:rPr>
                 <w:rFonts w:ascii="Arial" w:hAnsi="Arial" w:cs="Arial"/>
               </w:rPr>
-              <w:t>Request caIntegrator QA tier appscan</w:t>
+              <w:t xml:space="preserve">Request </w:t>
             </w:r>
+            <w:proofErr w:type="spellStart"/>
+            <w:r>
+              <w:rPr>
+                <w:rFonts w:ascii="Arial" w:hAnsi="Arial" w:cs="Arial"/>
+              </w:rPr>
+              <w:t>caIntegrator</w:t>
+            </w:r>
+            <w:proofErr w:type="spellEnd"/>
+            <w:r>
+              <w:rPr>
+                <w:rFonts w:ascii="Arial" w:hAnsi="Arial" w:cs="Arial"/>
+              </w:rPr>
+              <w:t xml:space="preserve"> QA tier </w:t>
+            </w:r>
+            <w:proofErr w:type="spellStart"/>
+            <w:r>
+              <w:rPr>
+                <w:rFonts w:ascii="Arial" w:hAnsi="Arial" w:cs="Arial"/>
+              </w:rPr>
+              <w:t>appscan</w:t>
+            </w:r>
+            <w:proofErr w:type="spellEnd"/>
             <w:r>
               <w:rPr>
                 <w:rFonts w:ascii="Arial" w:hAnsi="Arial" w:cs="Arial"/>
@@ -3643,17 +3947,33 @@
               </w:rPr>
               <w:t xml:space="preserve">76. Request </w:t>
             </w:r>
+            <w:proofErr w:type="spellStart"/>
             <w:r>
               <w:rPr>
                 <w:rFonts w:ascii="Arial" w:hAnsi="Arial" w:cs="Arial"/>
               </w:rPr>
               <w:t>caArray</w:t>
             </w:r>
+            <w:proofErr w:type="spellEnd"/>
             <w:r>
               <w:rPr>
                 <w:rFonts w:ascii="Arial" w:hAnsi="Arial" w:cs="Arial"/>
               </w:rPr>
-              <w:t xml:space="preserve"> QA tier appscan.</w:t>
+              <w:t xml:space="preserve"> QA tier </w:t>
+            </w:r>
+            <w:proofErr w:type="spellStart"/>
+            <w:r>
+              <w:rPr>
+                <w:rFonts w:ascii="Arial" w:hAnsi="Arial" w:cs="Arial"/>
+              </w:rPr>
+              <w:t>appscan</w:t>
+            </w:r>
+            <w:proofErr w:type="spellEnd"/>
+            <w:r>
+              <w:rPr>
+                <w:rFonts w:ascii="Arial" w:hAnsi="Arial" w:cs="Arial"/>
+              </w:rPr>
+              <w:t>.</w:t>
             </w:r>
           </w:p>
         </w:tc>
@@ -3674,8 +3994,16 @@
               <w:rPr>
                 <w:rFonts w:ascii="Arial" w:hAnsi="Arial" w:cs="Arial"/>
               </w:rPr>
-              <w:t>Mike Hunter and Rashmi</w:t>
+              <w:t xml:space="preserve">Mike Hunter and </w:t>
             </w:r>
+            <w:proofErr w:type="spellStart"/>
+            <w:r>
+              <w:rPr>
+                <w:rFonts w:ascii="Arial" w:hAnsi="Arial" w:cs="Arial"/>
+              </w:rPr>
+              <w:t>Rashmi</w:t>
+            </w:r>
+            <w:proofErr w:type="spellEnd"/>
           </w:p>
         </w:tc>
         <w:tc>
@@ -3950,7 +4278,7 @@
         <w:noProof/>
         <w:sz w:val="20"/>
       </w:rPr>
-      <w:t>2</w:t>
+      <w:t>3</w:t>
     </w:r>
     <w:r>
       <w:rPr>
@@ -4325,17 +4653,17 @@
         <v:path o:extrusionok="f" gradientshapeok="t" o:connecttype="rect"/>
         <o:lock v:ext="edit" aspectratio="t"/>
       </v:shapetype>
-      <v:shape id="_x0000_i1047" type="#_x0000_t75" style="width:3in;height:3in" o:bullet="t"/>
+      <v:shape id="_x0000_i1050" type="#_x0000_t75" style="width:3in;height:3in" o:bullet="t"/>
     </w:pict>
   </w:numPicBullet>
   <w:numPicBullet w:numPicBulletId="1">
     <w:pict>
-      <v:shape id="_x0000_i1048" type="#_x0000_t75" style="width:3in;height:3in" o:bullet="t"/>
+      <v:shape id="_x0000_i1051" type="#_x0000_t75" style="width:3in;height:3in" o:bullet="t"/>
     </w:pict>
   </w:numPicBullet>
   <w:numPicBullet w:numPicBulletId="2">
     <w:pict>
-      <v:shape id="_x0000_i1049" type="#_x0000_t75" style="width:3in;height:3in" o:bullet="t"/>
+      <v:shape id="_x0000_i1052" type="#_x0000_t75" style="width:3in;height:3in" o:bullet="t"/>
     </w:pict>
   </w:numPicBullet>
   <w:abstractNum w:abstractNumId="0">
@@ -13828,7 +14156,7 @@
 </file>
 
 <file path=customXml/itemProps4.xml><?xml version="1.0" encoding="utf-8"?>
-<ds:datastoreItem xmlns:ds="http://schemas.openxmlformats.org/officeDocument/2006/customXml" ds:itemID="{170C6E81-3538-744F-915E-BC49ECB4079D}">
+<ds:datastoreItem xmlns:ds="http://schemas.openxmlformats.org/officeDocument/2006/customXml" ds:itemID="{ACBC963F-C083-2A49-BEDF-AB585267184D}">
   <ds:schemaRefs>
     <ds:schemaRef ds:uri="http://schemas.openxmlformats.org/officeDocument/2006/bibliography"/>
   </ds:schemaRefs>

</xml_diff>